<commit_message>
HERCULES-8666 - [ARQ] Quitar restos librería pentaho y regular versiones
</commit_message>
<xml_diff>
--- a/sgi-cnf-service/src/main/resources/db/changelog/changes/0.5.0/blob/rep/rep-csp-certificado-autorizacion-proyecto-externo.docx
+++ b/sgi-cnf-service/src/main/resources/db/changelog/changes/0.5.0/blob/rep/rep-csp-certificado-autorizacion-proyecto-externo.docx
@@ -38,11 +38,7 @@
           <w:ilvl w:val="0"/>
           <w:numId w:val="1"/>
         </w:numPr>
-        <w:rPr>
-          <w:rFonts w:ascii="Ubuntu" w:hAnsi="Ubuntu"/>
-          <w:sz w:val="22"/>
-          <w:szCs w:val="22"/>
-        </w:rPr>
+        <w:rPr/>
       </w:pPr>
       <w:r>
         <w:rPr/>
@@ -77,7 +73,7 @@
           <w:p>
             <w:pPr>
               <w:pStyle w:val="Cuerpodetexto"/>
-              <w:spacing w:before="0" w:after="140"/>
+              <w:spacing w:lineRule="auto" w:line="276" w:before="0" w:after="140"/>
               <w:rPr>
                 <w:rFonts w:ascii="Ubuntu" w:hAnsi="Ubuntu"/>
                 <w:sz w:val="22"/>
@@ -103,7 +99,7 @@
           <w:p>
             <w:pPr>
               <w:pStyle w:val="Cuerpodetexto"/>
-              <w:spacing w:before="0" w:after="140"/>
+              <w:spacing w:lineRule="auto" w:line="276" w:before="0" w:after="140"/>
               <w:rPr>
                 <w:rFonts w:ascii="Ubuntu" w:hAnsi="Ubuntu"/>
                 <w:sz w:val="22"/>
@@ -132,7 +128,7 @@
           <w:p>
             <w:pPr>
               <w:pStyle w:val="Cuerpodetexto"/>
-              <w:spacing w:before="0" w:after="140"/>
+              <w:spacing w:lineRule="auto" w:line="276" w:before="0" w:after="140"/>
               <w:rPr>
                 <w:rFonts w:ascii="Ubuntu" w:hAnsi="Ubuntu"/>
                 <w:sz w:val="22"/>
@@ -158,7 +154,7 @@
           <w:p>
             <w:pPr>
               <w:pStyle w:val="Cuerpodetexto"/>
-              <w:spacing w:before="0" w:after="140"/>
+              <w:spacing w:lineRule="auto" w:line="276" w:before="0" w:after="140"/>
               <w:rPr>
                 <w:rFonts w:ascii="Ubuntu" w:hAnsi="Ubuntu"/>
                 <w:sz w:val="22"/>
@@ -187,7 +183,7 @@
           <w:p>
             <w:pPr>
               <w:pStyle w:val="Cuerpodetexto"/>
-              <w:spacing w:before="0" w:after="140"/>
+              <w:spacing w:lineRule="auto" w:line="276" w:before="0" w:after="140"/>
               <w:rPr>
                 <w:rFonts w:ascii="Ubuntu" w:hAnsi="Ubuntu"/>
                 <w:sz w:val="22"/>
@@ -213,7 +209,7 @@
           <w:p>
             <w:pPr>
               <w:pStyle w:val="Cuerpodetexto"/>
-              <w:spacing w:before="0" w:after="140"/>
+              <w:spacing w:lineRule="auto" w:line="276" w:before="0" w:after="140"/>
               <w:rPr>
                 <w:rFonts w:ascii="Ubuntu" w:hAnsi="Ubuntu"/>
                 <w:sz w:val="22"/>
@@ -242,7 +238,7 @@
           <w:p>
             <w:pPr>
               <w:pStyle w:val="Cuerpodetexto"/>
-              <w:spacing w:before="0" w:after="140"/>
+              <w:spacing w:lineRule="auto" w:line="276" w:before="0" w:after="140"/>
               <w:rPr>
                 <w:rFonts w:ascii="Ubuntu" w:hAnsi="Ubuntu"/>
                 <w:sz w:val="22"/>
@@ -268,7 +264,7 @@
           <w:p>
             <w:pPr>
               <w:pStyle w:val="Cuerpodetexto"/>
-              <w:spacing w:before="0" w:after="140"/>
+              <w:spacing w:lineRule="auto" w:line="276" w:before="0" w:after="140"/>
               <w:rPr>
                 <w:rFonts w:ascii="Ubuntu" w:hAnsi="Ubuntu"/>
                 <w:sz w:val="22"/>
@@ -297,7 +293,7 @@
           <w:p>
             <w:pPr>
               <w:pStyle w:val="Cuerpodetexto"/>
-              <w:spacing w:before="0" w:after="140"/>
+              <w:spacing w:lineRule="auto" w:line="276" w:before="0" w:after="140"/>
               <w:rPr>
                 <w:rFonts w:ascii="Ubuntu" w:hAnsi="Ubuntu"/>
                 <w:sz w:val="22"/>
@@ -323,7 +319,7 @@
           <w:p>
             <w:pPr>
               <w:pStyle w:val="Cuerpodetexto"/>
-              <w:spacing w:before="0" w:after="140"/>
+              <w:spacing w:lineRule="auto" w:line="276" w:before="0" w:after="140"/>
               <w:rPr>
                 <w:rFonts w:ascii="Ubuntu" w:hAnsi="Ubuntu"/>
                 <w:sz w:val="22"/>
@@ -348,8 +344,8 @@
               </w:rPr>
               <w:t>solicitanteCentro</w:t>
             </w:r>
-            <w:bookmarkStart w:id="1" w:name="__DdeLink__303_3292731288"/>
-            <w:bookmarkStart w:id="2" w:name="__DdeLink__81_3453107348"/>
+            <w:bookmarkStart w:id="1" w:name="__DdeLink__81_3453107348"/>
+            <w:bookmarkStart w:id="2" w:name="__DdeLink__303_3292731288"/>
             <w:r>
               <w:rPr>
                 <w:rFonts w:ascii="Ubuntu" w:hAnsi="Ubuntu"/>
@@ -367,28 +363,29 @@
     <w:p>
       <w:pPr>
         <w:pStyle w:val="Cuerpodetexto"/>
-        <w:spacing w:before="0" w:after="140"/>
         <w:rPr>
           <w:rFonts w:ascii="Ubuntu" w:hAnsi="Ubuntu"/>
           <w:sz w:val="22"/>
           <w:szCs w:val="22"/>
         </w:rPr>
       </w:pPr>
+      <w:r>
+        <w:rPr/>
+        <w:br/>
+        <w:br/>
+      </w:r>
       <w:r>
         <w:rPr>
           <w:rFonts w:ascii="Ubuntu" w:hAnsi="Ubuntu"/>
           <w:sz w:val="22"/>
           <w:szCs w:val="22"/>
         </w:rPr>
-        <w:br/>
-        <w:br/>
         <w:t>Solicita autorización para participar en el siguiente proyecto de investigación:</w:t>
       </w:r>
     </w:p>
     <w:p>
       <w:pPr>
         <w:pStyle w:val="Cuerpodetexto"/>
-        <w:spacing w:before="0" w:after="140"/>
         <w:rPr>
           <w:rFonts w:ascii="Ubuntu" w:hAnsi="Ubuntu"/>
           <w:sz w:val="22"/>
@@ -396,11 +393,7 @@
         </w:rPr>
       </w:pPr>
       <w:r>
-        <w:rPr>
-          <w:rFonts w:ascii="Ubuntu" w:hAnsi="Ubuntu"/>
-          <w:sz w:val="22"/>
-          <w:szCs w:val="22"/>
-        </w:rPr>
+        <w:rPr/>
         <w:br/>
       </w:r>
     </w:p>
@@ -432,7 +425,7 @@
           <w:p>
             <w:pPr>
               <w:pStyle w:val="Cuerpodetexto"/>
-              <w:spacing w:before="0" w:after="140"/>
+              <w:spacing w:lineRule="auto" w:line="276" w:before="0" w:after="140"/>
               <w:rPr>
                 <w:rFonts w:ascii="Ubuntu" w:hAnsi="Ubuntu"/>
                 <w:sz w:val="22"/>
@@ -458,7 +451,7 @@
           <w:p>
             <w:pPr>
               <w:pStyle w:val="Cuerpodetexto"/>
-              <w:spacing w:before="0" w:after="140"/>
+              <w:spacing w:lineRule="auto" w:line="276" w:before="0" w:after="140"/>
               <w:rPr>
                 <w:rFonts w:ascii="Ubuntu" w:hAnsi="Ubuntu"/>
                 <w:sz w:val="22"/>
@@ -487,7 +480,7 @@
           <w:p>
             <w:pPr>
               <w:pStyle w:val="Cuerpodetexto"/>
-              <w:spacing w:before="0" w:after="140"/>
+              <w:spacing w:lineRule="auto" w:line="276" w:before="0" w:after="140"/>
               <w:rPr>
                 <w:rFonts w:ascii="Ubuntu" w:hAnsi="Ubuntu"/>
                 <w:sz w:val="22"/>
@@ -513,7 +506,7 @@
           <w:p>
             <w:pPr>
               <w:pStyle w:val="Cuerpodetexto"/>
-              <w:spacing w:before="0" w:after="140"/>
+              <w:spacing w:lineRule="auto" w:line="276" w:before="0" w:after="140"/>
               <w:rPr>
                 <w:rFonts w:ascii="Ubuntu" w:hAnsi="Ubuntu"/>
                 <w:sz w:val="22"/>
@@ -542,7 +535,7 @@
           <w:p>
             <w:pPr>
               <w:pStyle w:val="Cuerpodetexto"/>
-              <w:spacing w:before="0" w:after="140"/>
+              <w:spacing w:lineRule="auto" w:line="276" w:before="0" w:after="140"/>
               <w:rPr>
                 <w:rFonts w:ascii="Ubuntu" w:hAnsi="Ubuntu"/>
                 <w:sz w:val="22"/>
@@ -568,7 +561,7 @@
           <w:p>
             <w:pPr>
               <w:pStyle w:val="Cuerpodetexto"/>
-              <w:spacing w:before="0" w:after="140"/>
+              <w:spacing w:lineRule="auto" w:line="276" w:before="0" w:after="140"/>
               <w:rPr>
                 <w:rFonts w:ascii="Ubuntu" w:hAnsi="Ubuntu"/>
                 <w:sz w:val="22"/>
@@ -597,7 +590,7 @@
           <w:p>
             <w:pPr>
               <w:pStyle w:val="Cuerpodetexto"/>
-              <w:spacing w:before="0" w:after="140"/>
+              <w:spacing w:lineRule="auto" w:line="276" w:before="0" w:after="140"/>
               <w:rPr>
                 <w:rFonts w:ascii="Ubuntu" w:hAnsi="Ubuntu"/>
                 <w:sz w:val="22"/>
@@ -623,7 +616,7 @@
           <w:p>
             <w:pPr>
               <w:pStyle w:val="Cuerpodetexto"/>
-              <w:spacing w:before="0" w:after="140"/>
+              <w:spacing w:lineRule="auto" w:line="276" w:before="0" w:after="140"/>
               <w:rPr>
                 <w:rFonts w:ascii="Ubuntu" w:hAnsi="Ubuntu"/>
                 <w:sz w:val="22"/>
@@ -644,7 +637,7 @@
     </w:tbl>
     <w:p>
       <w:pPr>
-        <w:pStyle w:val="Normal"/>
+        <w:pStyle w:val="Cuerpodetexto"/>
         <w:rPr>
           <w:rFonts w:ascii="Ubuntu" w:hAnsi="Ubuntu"/>
           <w:sz w:val="22"/>
@@ -652,13 +645,8 @@
         </w:rPr>
       </w:pPr>
       <w:r>
-        <w:rPr>
-          <w:rFonts w:ascii="Ubuntu" w:hAnsi="Ubuntu"/>
-          <w:sz w:val="22"/>
-          <w:szCs w:val="22"/>
-        </w:rPr>
+        <w:rPr/>
         <w:br/>
-        <w:t xml:space="preserve">Investigador/a principal: </w:t>
       </w:r>
       <w:r>
         <w:rPr>
@@ -666,23 +654,7 @@
           <w:sz w:val="22"/>
           <w:szCs w:val="22"/>
         </w:rPr>
-        <w:t>{{</w:t>
-      </w:r>
-      <w:r>
-        <w:rPr>
-          <w:rFonts w:ascii="Ubuntu" w:hAnsi="Ubuntu"/>
-          <w:sz w:val="22"/>
-          <w:szCs w:val="22"/>
-        </w:rPr>
-        <w:t>investigador</w:t>
-      </w:r>
-      <w:r>
-        <w:rPr>
-          <w:rFonts w:ascii="Ubuntu" w:hAnsi="Ubuntu"/>
-          <w:sz w:val="22"/>
-          <w:szCs w:val="22"/>
-        </w:rPr>
-        <w:t>}}</w:t>
+        <w:t>Investigador/a principal: {{investigador}}</w:t>
       </w:r>
     </w:p>
     <w:p>
@@ -703,42 +675,14 @@
         </w:rPr>
         <w:br/>
         <w:br/>
-        <w:t xml:space="preserve">Murcia, a </w:t>
-      </w:r>
-      <w:r>
-        <w:rPr>
-          <w:rFonts w:ascii="Ubuntu" w:hAnsi="Ubuntu"/>
-          <w:sz w:val="22"/>
-          <w:szCs w:val="22"/>
-        </w:rPr>
-        <w:t>{{</w:t>
-      </w:r>
-      <w:r>
-        <w:rPr>
-          <w:rFonts w:ascii="Ubuntu" w:hAnsi="Ubuntu"/>
-          <w:sz w:val="22"/>
-          <w:szCs w:val="22"/>
-        </w:rPr>
-        <w:t>fechaActual</w:t>
-      </w:r>
-      <w:r>
-        <w:rPr>
-          <w:rFonts w:ascii="Ubuntu" w:hAnsi="Ubuntu"/>
-          <w:sz w:val="22"/>
-          <w:szCs w:val="22"/>
-        </w:rPr>
-        <w:t>}}</w:t>
+        <w:t>Murcia, a {{fechaActual}}</w:t>
       </w:r>
     </w:p>
     <w:p>
       <w:pPr>
         <w:pStyle w:val="Normal"/>
         <w:jc w:val="both"/>
-        <w:rPr>
-          <w:rFonts w:ascii="Ubuntu" w:hAnsi="Ubuntu"/>
-          <w:sz w:val="22"/>
-          <w:szCs w:val="22"/>
-        </w:rPr>
+        <w:rPr/>
       </w:pPr>
       <w:r>
         <w:rPr>
@@ -748,39 +692,7 @@
         </w:rPr>
         <w:br/>
         <w:br/>
-        <w:t xml:space="preserve">María Senena Corbalán García, Vicerrectora de Investigación e Internacionalización de la Universidad de Murcia, Autoriza a D./Dña </w:t>
-      </w:r>
-      <w:r>
-        <w:rPr>
-          <w:rFonts w:ascii="Ubuntu" w:hAnsi="Ubuntu"/>
-          <w:sz w:val="22"/>
-          <w:szCs w:val="22"/>
-        </w:rPr>
-        <w:t>{{solicitanteN</w:t>
-      </w:r>
-      <w:r>
-        <w:rPr>
-          <w:rFonts w:ascii="Ubuntu" w:hAnsi="Ubuntu"/>
-          <w:sz w:val="22"/>
-          <w:szCs w:val="22"/>
-        </w:rPr>
-        <w:t>ombre</w:t>
-      </w:r>
-      <w:r>
-        <w:rPr>
-          <w:rFonts w:ascii="Ubuntu" w:hAnsi="Ubuntu"/>
-          <w:sz w:val="22"/>
-          <w:szCs w:val="22"/>
-        </w:rPr>
-        <w:t>}}</w:t>
-      </w:r>
-      <w:r>
-        <w:rPr>
-          <w:rFonts w:ascii="Ubuntu" w:hAnsi="Ubuntu"/>
-          <w:sz w:val="22"/>
-          <w:szCs w:val="22"/>
-        </w:rPr>
-        <w:t xml:space="preserve"> a participar en el Proyecto de Investigación arriba indicado.</w:t>
+        <w:t>María Senena Corbalán García, Vicerrectora de Investigación e Internacionalización de la Universidad de Murcia, Autoriza a D./Dña {{solicitanteNombre}} a participar en el Proyecto de Investigación arriba indicado.</w:t>
       </w:r>
     </w:p>
     <w:sectPr>
@@ -1262,7 +1174,7 @@
     <w:qFormat/>
     <w:pPr>
       <w:widowControl/>
-      <w:overflowPunct w:val="true"/>
+      <w:overflowPunct w:val="false"/>
       <w:bidi w:val="0"/>
       <w:jc w:val="left"/>
     </w:pPr>

</xml_diff>

<commit_message>
HERCULES-8634 - [GEN] Generación de listados de exportación con apache poi/commons-csv - Corrección
</commit_message>
<xml_diff>
--- a/sgi-cnf-service/src/main/resources/db/changelog/changes/0.5.0/blob/rep/rep-csp-certificado-autorizacion-proyecto-externo.docx
+++ b/sgi-cnf-service/src/main/resources/db/changelog/changes/0.5.0/blob/rep/rep-csp-certificado-autorizacion-proyecto-externo.docx
@@ -74,19 +74,15 @@
             <w:pPr>
               <w:pStyle w:val="Cuerpodetexto"/>
               <w:spacing w:lineRule="auto" w:line="276" w:before="0" w:after="140"/>
-              <w:rPr>
-                <w:rFonts w:ascii="Ubuntu" w:hAnsi="Ubuntu"/>
-                <w:sz w:val="22"/>
-                <w:szCs w:val="22"/>
-              </w:rPr>
-            </w:pPr>
-            <w:r>
-              <w:rPr>
-                <w:rFonts w:ascii="Ubuntu" w:hAnsi="Ubuntu"/>
-                <w:sz w:val="22"/>
-                <w:szCs w:val="22"/>
-              </w:rPr>
-              <w:t>D./Dña.:</w:t>
+              <w:rPr/>
+            </w:pPr>
+            <w:r>
+              <w:rPr>
+                <w:rFonts w:ascii="Ubuntu" w:hAnsi="Ubuntu"/>
+                <w:sz w:val="22"/>
+                <w:szCs w:val="22"/>
+              </w:rPr>
+              <w:t>{{?isSolicitanteMasculino}}D.{{/}}{{?!isSolicitanteMasculino}}Dña.{{/}}:</w:t>
             </w:r>
           </w:p>
         </w:tc>
@@ -638,11 +634,7 @@
     <w:p>
       <w:pPr>
         <w:pStyle w:val="Cuerpodetexto"/>
-        <w:rPr>
-          <w:rFonts w:ascii="Ubuntu" w:hAnsi="Ubuntu"/>
-          <w:sz w:val="22"/>
-          <w:szCs w:val="22"/>
-        </w:rPr>
+        <w:rPr/>
       </w:pPr>
       <w:r>
         <w:rPr/>
@@ -654,7 +646,7 @@
           <w:sz w:val="22"/>
           <w:szCs w:val="22"/>
         </w:rPr>
-        <w:t>Investigador/a principal: {{investigador}}</w:t>
+        <w:t>{{fieldCapitalizeInvestigador}} principal: {{investigador}}</w:t>
       </w:r>
     </w:p>
     <w:p>
@@ -692,7 +684,7 @@
         </w:rPr>
         <w:br/>
         <w:br/>
-        <w:t>María Senena Corbalán García, Vicerrectora de Investigación e Internacionalización de la Universidad de Murcia, Autoriza a D./Dña {{solicitanteNombre}} a participar en el Proyecto de Investigación arriba indicado.</w:t>
+        <w:t>María Senena Corbalán García, Vicerrectora de Investigación e Internacionalización de la Universidad de Murcia, Autoriza a {{?isSolicitanteMasculino}}D.{{/}}{{?!isSolicitanteMasculino}}Dña.{{/}} {{solicitanteNombre}} a participar en el Proyecto de Investigación arriba indicado.</w:t>
       </w:r>
     </w:p>
     <w:sectPr>

</xml_diff>